<commit_message>
commit depuis visual code
</commit_message>
<xml_diff>
--- a/S2/EC/Bazire_Mail_Commenté.docx
+++ b/S2/EC/Bazire_Mail_Commenté.docx
@@ -38,39 +38,18 @@
         <w:rPr>
           <w:rStyle w:val="yiv4016997112"/>
         </w:rPr>
-        <w:t xml:space="preserve">, actuellement en DUT Informatique en Année Spéciale. Je vous contacte car dans le cadre de cette formation, Mme </w:t>
-      </w:r>
-      <w:proofErr w:type="spellStart"/>
-      <w:r>
-        <w:rPr>
-          <w:rStyle w:val="yiv4016997112"/>
-        </w:rPr>
-        <w:t>Kanaan-Caillol</w:t>
-      </w:r>
-      <w:proofErr w:type="spellEnd"/>
-      <w:r>
-        <w:rPr>
-          <w:rStyle w:val="yiv4016997112"/>
-        </w:rPr>
-        <w:t xml:space="preserve"> qui nous enseigne l’expression-communication, nous </w:t>
-      </w:r>
-      <w:r>
-        <w:rPr>
-          <w:rStyle w:val="yiv4016997112"/>
-        </w:rPr>
-        <w:t xml:space="preserve">donne l’occasion d’effectuer </w:t>
-      </w:r>
-      <w:r>
-        <w:rPr>
-          <w:rStyle w:val="yiv4016997112"/>
-        </w:rPr>
-        <w:t xml:space="preserve"> </w:t>
-      </w:r>
-      <w:r>
-        <w:rPr>
-          <w:rStyle w:val="yiv4016997112"/>
-        </w:rPr>
-        <w:t xml:space="preserve">une </w:t>
+        <w:t xml:space="preserve">, actuellement en DUT Informatique en Année Spéciale. </w:t>
+      </w:r>
+    </w:p>
+    <w:p>
+      <w:pPr>
+        <w:pStyle w:val="Commentaire"/>
+      </w:pPr>
+      <w:r>
+        <w:rPr>
+          <w:rStyle w:val="yiv4016997112"/>
+        </w:rPr>
+        <w:t>Je vous</w:t>
       </w:r>
       <w:bookmarkStart w:id="0" w:name="_GoBack"/>
       <w:bookmarkEnd w:id="0"/>
@@ -78,36 +57,108 @@
         <w:rPr>
           <w:rStyle w:val="yiv4016997112"/>
         </w:rPr>
+        <w:t xml:space="preserve"> contacte car dans le cadre de cette formation, Mme </w:t>
+      </w:r>
+      <w:proofErr w:type="spellStart"/>
+      <w:r>
+        <w:rPr>
+          <w:rStyle w:val="yiv4016997112"/>
+        </w:rPr>
+        <w:t>Kanaan-Caillol</w:t>
+      </w:r>
+      <w:proofErr w:type="spellEnd"/>
+      <w:r>
+        <w:rPr>
+          <w:rStyle w:val="yiv4016997112"/>
+        </w:rPr>
+        <w:t xml:space="preserve"> qui nous enseigne l’expression-communication, nous </w:t>
+      </w:r>
+      <w:r>
+        <w:rPr>
+          <w:rStyle w:val="yiv4016997112"/>
+        </w:rPr>
+        <w:t>donne l’occasion d’effectuer</w:t>
+      </w:r>
+      <w:r>
+        <w:rPr>
+          <w:rStyle w:val="yiv4016997112"/>
+        </w:rPr>
+        <w:t xml:space="preserve"> </w:t>
+      </w:r>
+      <w:r>
+        <w:rPr>
+          <w:rStyle w:val="yiv4016997112"/>
+        </w:rPr>
+        <w:t xml:space="preserve">une </w:t>
+      </w:r>
+      <w:r>
+        <w:rPr>
+          <w:rStyle w:val="yiv4016997112"/>
+        </w:rPr>
         <w:t xml:space="preserve">simulation d’entretien de stage. J’ai donc le plaisir </w:t>
       </w:r>
       <w:r>
-        <w:t>d</w:t>
-      </w:r>
-      <w:r>
-        <w:t xml:space="preserve">e vous solliciter pour un rendez-vous pour effectuer cette </w:t>
-      </w:r>
+        <w:t>de vous solliciter pour un rendez-vous pour effectuer cette simulation.</w:t>
+      </w:r>
+    </w:p>
+    <w:p>
+      <w:pPr>
+        <w:pStyle w:val="Commentaire"/>
+        <w:rPr>
+          <w:rStyle w:val="yiv4016997112"/>
+        </w:rPr>
+      </w:pPr>
       <w:proofErr w:type="spellStart"/>
       <w:r>
-        <w:t>simulation.</w:t>
-      </w:r>
-      <w:r>
-        <w:rPr>
-          <w:rStyle w:val="yiv4016997112"/>
-        </w:rPr>
-        <w:t>Pour</w:t>
+        <w:rPr>
+          <w:rStyle w:val="yiv4016997112"/>
+        </w:rPr>
+        <w:t>Etant</w:t>
       </w:r>
       <w:proofErr w:type="spellEnd"/>
       <w:r>
         <w:rPr>
           <w:rStyle w:val="yiv4016997112"/>
         </w:rPr>
-        <w:t xml:space="preserve"> cela du point de vue de notre planning chargé à l’IUT, je </w:t>
-      </w:r>
-      <w:r>
-        <w:rPr>
-          <w:rStyle w:val="yiv4016997112"/>
-        </w:rPr>
-        <w:t xml:space="preserve">suis disponible le 25 février à partir de 16h, </w:t>
+        <w:t xml:space="preserve"> donné que j’ai un job étudiant en parallèle de mes </w:t>
+      </w:r>
+      <w:proofErr w:type="spellStart"/>
+      <w:r>
+        <w:rPr>
+          <w:rStyle w:val="yiv4016997112"/>
+        </w:rPr>
+        <w:t>etudes</w:t>
+      </w:r>
+      <w:proofErr w:type="spellEnd"/>
+      <w:r>
+        <w:rPr>
+          <w:rStyle w:val="yiv4016997112"/>
+        </w:rPr>
+        <w:t xml:space="preserve">, je </w:t>
+      </w:r>
+      <w:r>
+        <w:rPr>
+          <w:rStyle w:val="yiv4016997112"/>
+        </w:rPr>
+        <w:t xml:space="preserve">ne </w:t>
+      </w:r>
+      <w:r>
+        <w:rPr>
+          <w:rStyle w:val="yiv4016997112"/>
+        </w:rPr>
+        <w:t>suis disponible</w:t>
+      </w:r>
+      <w:r>
+        <w:rPr>
+          <w:rStyle w:val="yiv4016997112"/>
+        </w:rPr>
+        <w:t xml:space="preserve"> que</w:t>
+      </w:r>
+      <w:r>
+        <w:rPr>
+          <w:rStyle w:val="yiv4016997112"/>
+        </w:rPr>
+        <w:t xml:space="preserve"> le 25 février à partir de 16h, </w:t>
       </w:r>
       <w:r>
         <w:rPr>
@@ -970,7 +1021,7 @@
 </file>
 
 <file path=customXml/itemProps1.xml><?xml version="1.0" encoding="utf-8"?>
-<ds:datastoreItem xmlns:ds="http://schemas.openxmlformats.org/officeDocument/2006/customXml" ds:itemID="{5E0E3440-5F2B-6343-BC83-58F75827EB9C}">
+<ds:datastoreItem xmlns:ds="http://schemas.openxmlformats.org/officeDocument/2006/customXml" ds:itemID="{10D28A4B-6955-BB41-ACA8-96C0B0755FB2}">
   <ds:schemaRefs>
     <ds:schemaRef ds:uri="http://schemas.openxmlformats.org/officeDocument/2006/bibliography"/>
   </ds:schemaRefs>

</xml_diff>